<commit_message>
Changed up and polished folder
</commit_message>
<xml_diff>
--- a/assets/resume for indeed.docx
+++ b/assets/resume for indeed.docx
@@ -262,7 +262,23 @@
           <w:sz w:val="20"/>
           <w:szCs w:val="20"/>
         </w:rPr>
-        <w:t xml:space="preserve">I am a third year Software engineering student </w:t>
+        <w:t xml:space="preserve">I am a </w:t>
+      </w:r>
+      <w:r>
+        <w:rPr>
+          <w:rFonts w:asciiTheme="minorHAnsi" w:hAnsiTheme="minorHAnsi" w:cstheme="minorHAnsi"/>
+          <w:sz w:val="20"/>
+          <w:szCs w:val="20"/>
+        </w:rPr>
+        <w:t>second</w:t>
+      </w:r>
+      <w:r>
+        <w:rPr>
+          <w:rFonts w:asciiTheme="minorHAnsi" w:hAnsiTheme="minorHAnsi" w:cstheme="minorHAnsi"/>
+          <w:sz w:val="20"/>
+          <w:szCs w:val="20"/>
+        </w:rPr>
+        <w:t xml:space="preserve"> year Software engineering student </w:t>
       </w:r>
       <w:r>
         <w:rPr>
@@ -600,7 +616,15 @@
           <w:sz w:val="20"/>
           <w:szCs w:val="20"/>
         </w:rPr>
-        <w:t>Currently in my third</w:t>
+        <w:t xml:space="preserve">Currently in my </w:t>
+      </w:r>
+      <w:r>
+        <w:rPr>
+          <w:rFonts w:asciiTheme="minorHAnsi" w:hAnsiTheme="minorHAnsi" w:cstheme="minorHAnsi"/>
+          <w:sz w:val="20"/>
+          <w:szCs w:val="20"/>
+        </w:rPr>
+        <w:t>second</w:t>
       </w:r>
       <w:r>
         <w:rPr>
@@ -1413,29 +1437,7 @@
           <w:sz w:val="20"/>
           <w:szCs w:val="20"/>
         </w:rPr>
-        <w:t xml:space="preserve">All Rounder, </w:t>
-      </w:r>
-      <w:proofErr w:type="spellStart"/>
-      <w:r>
-        <w:rPr>
-          <w:rFonts w:asciiTheme="minorHAnsi" w:hAnsiTheme="minorHAnsi" w:cstheme="minorHAnsi"/>
-          <w:b/>
-          <w:bCs/>
-          <w:sz w:val="20"/>
-          <w:szCs w:val="20"/>
-        </w:rPr>
-        <w:t>Satuco</w:t>
-      </w:r>
-      <w:proofErr w:type="spellEnd"/>
-      <w:r>
-        <w:rPr>
-          <w:rFonts w:asciiTheme="minorHAnsi" w:hAnsiTheme="minorHAnsi" w:cstheme="minorHAnsi"/>
-          <w:b/>
-          <w:bCs/>
-          <w:sz w:val="20"/>
-          <w:szCs w:val="20"/>
-        </w:rPr>
-        <w:t xml:space="preserve">, Kingsford </w:t>
+        <w:t xml:space="preserve">All Rounder, Satuco, Kingsford </w:t>
       </w:r>
       <w:r>
         <w:rPr>
@@ -1567,29 +1569,7 @@
           <w:sz w:val="20"/>
           <w:szCs w:val="20"/>
         </w:rPr>
-        <w:t xml:space="preserve">Back Of House, </w:t>
-      </w:r>
-      <w:proofErr w:type="spellStart"/>
-      <w:r>
-        <w:rPr>
-          <w:rFonts w:asciiTheme="minorHAnsi" w:hAnsiTheme="minorHAnsi" w:cstheme="minorHAnsi"/>
-          <w:b/>
-          <w:bCs/>
-          <w:sz w:val="20"/>
-          <w:szCs w:val="20"/>
-        </w:rPr>
-        <w:t>Roll'd</w:t>
-      </w:r>
-      <w:proofErr w:type="spellEnd"/>
-      <w:r>
-        <w:rPr>
-          <w:rFonts w:asciiTheme="minorHAnsi" w:hAnsiTheme="minorHAnsi" w:cstheme="minorHAnsi"/>
-          <w:b/>
-          <w:bCs/>
-          <w:sz w:val="20"/>
-          <w:szCs w:val="20"/>
-        </w:rPr>
-        <w:t>, Macarthur Square</w:t>
+        <w:t>Back Of House, Roll'd, Macarthur Square</w:t>
       </w:r>
       <w:r>
         <w:rPr>
@@ -1786,25 +1766,7 @@
           <w:sz w:val="20"/>
           <w:szCs w:val="20"/>
         </w:rPr>
-        <w:t xml:space="preserve"> • Was able to help those that </w:t>
-      </w:r>
-      <w:proofErr w:type="spellStart"/>
-      <w:r>
-        <w:rPr>
-          <w:rFonts w:asciiTheme="minorHAnsi" w:hAnsiTheme="minorHAnsi" w:cstheme="minorHAnsi"/>
-          <w:sz w:val="20"/>
-          <w:szCs w:val="20"/>
-        </w:rPr>
-        <w:t>et</w:t>
-      </w:r>
-      <w:proofErr w:type="spellEnd"/>
-      <w:r>
-        <w:rPr>
-          <w:rFonts w:asciiTheme="minorHAnsi" w:hAnsiTheme="minorHAnsi" w:cstheme="minorHAnsi"/>
-          <w:sz w:val="20"/>
-          <w:szCs w:val="20"/>
-        </w:rPr>
-        <w:t xml:space="preserve"> confused with POS machines</w:t>
+        <w:t xml:space="preserve"> • Was able to help those that et confused with POS machines</w:t>
       </w:r>
       <w:r>
         <w:rPr>

</xml_diff>